<commit_message>
question 1 with 5 and 6
</commit_message>
<xml_diff>
--- a/תרגיל יבש 2.docx
+++ b/תרגיל יבש 2.docx
@@ -1,6 +1,6 @@
 
 <file path=word/document.xml><?xml version="1.0" encoding="utf-8"?>
-<w:document xmlns:wpc="http://schemas.microsoft.com/office/word/2010/wordprocessingCanvas" xmlns:mc="http://schemas.openxmlformats.org/markup-compatibility/2006" xmlns:o="urn:schemas-microsoft-com:office:office" xmlns:r="http://schemas.openxmlformats.org/officeDocument/2006/relationships" xmlns:m="http://schemas.openxmlformats.org/officeDocument/2006/math" xmlns:v="urn:schemas-microsoft-com:vml" xmlns:wp14="http://schemas.microsoft.com/office/word/2010/wordprocessingDrawing" xmlns:wp="http://schemas.openxmlformats.org/drawingml/2006/wordprocessingDrawing" xmlns:w10="urn:schemas-microsoft-com:office:word" xmlns:w="http://schemas.openxmlformats.org/wordprocessingml/2006/main" xmlns:w14="http://schemas.microsoft.com/office/word/2010/wordml" xmlns:w15="http://schemas.microsoft.com/office/word/2012/wordml" xmlns:wpg="http://schemas.microsoft.com/office/word/2010/wordprocessingGroup" xmlns:wpi="http://schemas.microsoft.com/office/word/2010/wordprocessingInk" xmlns:wne="http://schemas.microsoft.com/office/word/2006/wordml" xmlns:wps="http://schemas.microsoft.com/office/word/2010/wordprocessingShape" mc:Ignorable="w14 w15 wp14">
+<w:document xmlns:wpc="http://schemas.microsoft.com/office/word/2010/wordprocessingCanvas" xmlns:cx="http://schemas.microsoft.com/office/drawing/2014/chartex" xmlns:cx1="http://schemas.microsoft.com/office/drawing/2015/9/8/chartex" xmlns:cx2="http://schemas.microsoft.com/office/drawing/2015/10/21/chartex" xmlns:cx3="http://schemas.microsoft.com/office/drawing/2016/5/9/chartex" xmlns:cx4="http://schemas.microsoft.com/office/drawing/2016/5/10/chartex" xmlns:cx5="http://schemas.microsoft.com/office/drawing/2016/5/11/chartex" xmlns:cx6="http://schemas.microsoft.com/office/drawing/2016/5/12/chartex" xmlns:cx7="http://schemas.microsoft.com/office/drawing/2016/5/13/chartex" xmlns:cx8="http://schemas.microsoft.com/office/drawing/2016/5/14/chartex" xmlns:mc="http://schemas.openxmlformats.org/markup-compatibility/2006" xmlns:aink="http://schemas.microsoft.com/office/drawing/2016/ink" xmlns:am3d="http://schemas.microsoft.com/office/drawing/2017/model3d" xmlns:o="urn:schemas-microsoft-com:office:office" xmlns:oel="http://schemas.microsoft.com/office/2019/extlst" xmlns:r="http://schemas.openxmlformats.org/officeDocument/2006/relationships" xmlns:m="http://schemas.openxmlformats.org/officeDocument/2006/math" xmlns:v="urn:schemas-microsoft-com:vml" xmlns:wp14="http://schemas.microsoft.com/office/word/2010/wordprocessingDrawing" xmlns:wp="http://schemas.openxmlformats.org/drawingml/2006/wordprocessingDrawing" xmlns:w10="urn:schemas-microsoft-com:office:word" xmlns:w="http://schemas.openxmlformats.org/wordprocessingml/2006/main" xmlns:w14="http://schemas.microsoft.com/office/word/2010/wordml" xmlns:w15="http://schemas.microsoft.com/office/word/2012/wordml" xmlns:w16cex="http://schemas.microsoft.com/office/word/2018/wordml/cex" xmlns:w16cid="http://schemas.microsoft.com/office/word/2016/wordml/cid" xmlns:w16="http://schemas.microsoft.com/office/word/2018/wordml" xmlns:w16sdtdh="http://schemas.microsoft.com/office/word/2020/wordml/sdtdatahash" xmlns:w16se="http://schemas.microsoft.com/office/word/2015/wordml/symex" xmlns:wpg="http://schemas.microsoft.com/office/word/2010/wordprocessingGroup" xmlns:wpi="http://schemas.microsoft.com/office/word/2010/wordprocessingInk" xmlns:wne="http://schemas.microsoft.com/office/word/2006/wordml" xmlns:wps="http://schemas.microsoft.com/office/word/2010/wordprocessingShape" mc:Ignorable="w14 w15 w16se w16cid w16 w16cex w16sdtdh wp14">
   <w:body>
     <w:p>
       <w:pPr>
@@ -127,9 +127,47 @@
           <w:szCs w:val="44"/>
           <w:rtl/>
         </w:rPr>
-        <w:t xml:space="preserve"> להב </w:t>
-      </w:r>
-      <w:proofErr w:type="spellStart"/>
+        <w:t xml:space="preserve"> להב פרידלנדר ת.ז 209403781</w:t>
+      </w:r>
+    </w:p>
+    <w:p>
+      <w:pPr>
+        <w:bidi w:val="0"/>
+        <w:spacing w:after="125"/>
+        <w:ind w:left="471"/>
+        <w:rPr>
+          <w:rFonts w:asciiTheme="majorBidi" w:hAnsiTheme="majorBidi" w:cstheme="majorBidi"/>
+          <w:b/>
+          <w:bCs/>
+          <w:sz w:val="44"/>
+          <w:szCs w:val="44"/>
+        </w:rPr>
+      </w:pPr>
+      <w:r>
+        <w:rPr>
+          <w:rFonts w:asciiTheme="majorBidi" w:hAnsiTheme="majorBidi" w:cstheme="majorBidi"/>
+          <w:b/>
+          <w:bCs/>
+          <w:sz w:val="44"/>
+          <w:szCs w:val="44"/>
+        </w:rPr>
+        <w:t>Email: lahavfri@campus.technion.ac.il</w:t>
+      </w:r>
+    </w:p>
+    <w:p>
+      <w:pPr>
+        <w:bidi w:val="0"/>
+        <w:spacing w:after="125"/>
+        <w:ind w:left="471"/>
+        <w:rPr>
+          <w:rFonts w:asciiTheme="majorBidi" w:hAnsiTheme="majorBidi" w:cs="Times New Roman"/>
+          <w:b/>
+          <w:bCs/>
+          <w:sz w:val="44"/>
+          <w:szCs w:val="44"/>
+          <w:rtl/>
+        </w:rPr>
+      </w:pPr>
       <w:r>
         <w:rPr>
           <w:rFonts w:asciiTheme="majorBidi" w:hAnsiTheme="majorBidi" w:cstheme="majorBidi" w:hint="cs"/>
@@ -139,19 +177,18 @@
           <w:szCs w:val="44"/>
           <w:rtl/>
         </w:rPr>
-        <w:t>פרידלנדר</w:t>
-      </w:r>
-      <w:proofErr w:type="spellEnd"/>
-      <w:r>
-        <w:rPr>
-          <w:rFonts w:asciiTheme="majorBidi" w:hAnsiTheme="majorBidi" w:cstheme="majorBidi" w:hint="cs"/>
+        <w:t xml:space="preserve">              אלון פליסקוב ת.ז </w:t>
+      </w:r>
+      <w:r>
+        <w:rPr>
+          <w:rFonts w:asciiTheme="majorBidi" w:hAnsiTheme="majorBidi" w:cs="Times New Roman"/>
           <w:b/>
           <w:bCs/>
           <w:sz w:val="44"/>
           <w:szCs w:val="44"/>
           <w:rtl/>
         </w:rPr>
-        <w:t xml:space="preserve"> ת.ז 209403781</w:t>
+        <w:t>315468116</w:t>
       </w:r>
     </w:p>
     <w:p>
@@ -159,12 +196,14 @@
         <w:bidi w:val="0"/>
         <w:spacing w:after="125"/>
         <w:ind w:left="471"/>
+        <w:jc w:val="left"/>
         <w:rPr>
           <w:rFonts w:asciiTheme="majorBidi" w:hAnsiTheme="majorBidi" w:cstheme="majorBidi"/>
           <w:b/>
           <w:bCs/>
           <w:sz w:val="44"/>
           <w:szCs w:val="44"/>
+          <w:rtl/>
         </w:rPr>
       </w:pPr>
       <w:r>
@@ -175,110 +214,23 @@
           <w:sz w:val="44"/>
           <w:szCs w:val="44"/>
         </w:rPr>
-        <w:t>Email: lahavfri@campus.technion.ac.il</w:t>
-      </w:r>
-    </w:p>
-    <w:p>
-      <w:pPr>
-        <w:bidi w:val="0"/>
-        <w:spacing w:after="125"/>
-        <w:ind w:left="471"/>
-        <w:rPr>
-          <w:rFonts w:asciiTheme="majorBidi" w:hAnsiTheme="majorBidi" w:cs="Times New Roman"/>
-          <w:b/>
-          <w:bCs/>
+        <w:t>Email:</w:t>
+      </w:r>
+      <w:r>
+        <w:rPr>
+          <w:rFonts w:asciiTheme="majorBidi" w:hAnsiTheme="majorBidi" w:cstheme="majorBidi"/>
           <w:sz w:val="44"/>
           <w:szCs w:val="44"/>
-          <w:rtl/>
-        </w:rPr>
-      </w:pPr>
-      <w:r>
-        <w:rPr>
-          <w:rFonts w:asciiTheme="majorBidi" w:hAnsiTheme="majorBidi" w:cstheme="majorBidi" w:hint="cs"/>
-          <w:b/>
-          <w:bCs/>
-          <w:sz w:val="44"/>
-          <w:szCs w:val="44"/>
-          <w:rtl/>
-        </w:rPr>
-        <w:t xml:space="preserve">              אלון </w:t>
-      </w:r>
-      <w:proofErr w:type="spellStart"/>
-      <w:r>
-        <w:rPr>
-          <w:rFonts w:asciiTheme="majorBidi" w:hAnsiTheme="majorBidi" w:cstheme="majorBidi" w:hint="cs"/>
-          <w:b/>
-          <w:bCs/>
-          <w:sz w:val="44"/>
-          <w:szCs w:val="44"/>
-          <w:rtl/>
-        </w:rPr>
-        <w:t>פליסקוב</w:t>
-      </w:r>
-      <w:proofErr w:type="spellEnd"/>
-      <w:r>
-        <w:rPr>
-          <w:rFonts w:asciiTheme="majorBidi" w:hAnsiTheme="majorBidi" w:cstheme="majorBidi" w:hint="cs"/>
-          <w:b/>
-          <w:bCs/>
-          <w:sz w:val="44"/>
-          <w:szCs w:val="44"/>
-          <w:rtl/>
-        </w:rPr>
-        <w:t xml:space="preserve"> ת.ז </w:t>
-      </w:r>
-      <w:r>
-        <w:rPr>
-          <w:rFonts w:asciiTheme="majorBidi" w:hAnsiTheme="majorBidi" w:cs="Times New Roman"/>
-          <w:b/>
-          <w:bCs/>
-          <w:sz w:val="44"/>
-          <w:szCs w:val="44"/>
-          <w:rtl/>
-        </w:rPr>
-        <w:t>315468116</w:t>
-      </w:r>
-    </w:p>
-    <w:p>
-      <w:pPr>
-        <w:bidi w:val="0"/>
-        <w:spacing w:after="125"/>
-        <w:ind w:left="471"/>
-        <w:jc w:val="left"/>
+        </w:rPr>
+        <w:t xml:space="preserve"> </w:t>
+      </w:r>
+      <w:r>
         <w:rPr>
           <w:rFonts w:asciiTheme="majorBidi" w:hAnsiTheme="majorBidi" w:cstheme="majorBidi"/>
           <w:b/>
           <w:bCs/>
           <w:sz w:val="44"/>
           <w:szCs w:val="44"/>
-          <w:rtl/>
-        </w:rPr>
-      </w:pPr>
-      <w:r>
-        <w:rPr>
-          <w:rFonts w:asciiTheme="majorBidi" w:hAnsiTheme="majorBidi" w:cstheme="majorBidi"/>
-          <w:b/>
-          <w:bCs/>
-          <w:sz w:val="44"/>
-          <w:szCs w:val="44"/>
-        </w:rPr>
-        <w:t>Email:</w:t>
-      </w:r>
-      <w:r>
-        <w:rPr>
-          <w:rFonts w:asciiTheme="majorBidi" w:hAnsiTheme="majorBidi" w:cstheme="majorBidi"/>
-          <w:sz w:val="44"/>
-          <w:szCs w:val="44"/>
-        </w:rPr>
-        <w:t xml:space="preserve"> </w:t>
-      </w:r>
-      <w:r>
-        <w:rPr>
-          <w:rFonts w:asciiTheme="majorBidi" w:hAnsiTheme="majorBidi" w:cstheme="majorBidi"/>
-          <w:b/>
-          <w:bCs/>
-          <w:sz w:val="44"/>
-          <w:szCs w:val="44"/>
         </w:rPr>
         <w:t>alonpliscov@campus.technion.ac.il</w:t>
       </w:r>
@@ -491,7 +443,7 @@
     </w:p>
     <w:p>
       <w:pPr>
-        <w:pStyle w:val="a3"/>
+        <w:pStyle w:val="ListParagraph"/>
         <w:numPr>
           <w:ilvl w:val="0"/>
           <w:numId w:val="1"/>
@@ -546,7 +498,7 @@
     </w:p>
     <w:p>
       <w:pPr>
-        <w:pStyle w:val="a3"/>
+        <w:pStyle w:val="ListParagraph"/>
         <w:jc w:val="left"/>
         <w:rPr>
           <w:sz w:val="24"/>
@@ -598,18 +550,18 @@
     </w:p>
     <w:p>
       <w:pPr>
-        <w:pStyle w:val="a3"/>
-        <w:jc w:val="left"/>
-        <w:rPr>
-          <w:sz w:val="24"/>
-          <w:szCs w:val="24"/>
-          <w:rtl/>
-        </w:rPr>
-      </w:pPr>
-    </w:p>
-    <w:p>
-      <w:pPr>
-        <w:pStyle w:val="a3"/>
+        <w:pStyle w:val="ListParagraph"/>
+        <w:jc w:val="left"/>
+        <w:rPr>
+          <w:sz w:val="24"/>
+          <w:szCs w:val="24"/>
+          <w:rtl/>
+        </w:rPr>
+      </w:pPr>
+    </w:p>
+    <w:p>
+      <w:pPr>
+        <w:pStyle w:val="ListParagraph"/>
         <w:numPr>
           <w:ilvl w:val="0"/>
           <w:numId w:val="1"/>
@@ -627,7 +579,25 @@
           <w:szCs w:val="24"/>
           <w:rtl/>
         </w:rPr>
-        <w:t xml:space="preserve">השתמש בפקודת </w:t>
+        <w:t>השתמש</w:t>
+      </w:r>
+      <w:r>
+        <w:rPr>
+          <w:rFonts w:hint="cs"/>
+          <w:sz w:val="24"/>
+          <w:szCs w:val="24"/>
+          <w:rtl/>
+        </w:rPr>
+        <w:t>נו</w:t>
+      </w:r>
+      <w:r>
+        <w:rPr>
+          <w:rFonts w:hint="cs"/>
+          <w:sz w:val="24"/>
+          <w:szCs w:val="24"/>
+          <w:rtl/>
+        </w:rPr>
+        <w:t xml:space="preserve"> בפקודת </w:t>
       </w:r>
       <w:r>
         <w:rPr>
@@ -643,7 +613,7 @@
           <w:szCs w:val="24"/>
           <w:rtl/>
         </w:rPr>
-        <w:t xml:space="preserve"> עם מחרוזת ריקה, כדי להעביר לרוקן את הקובץ </w:t>
+        <w:t xml:space="preserve"> עם מחרוזת ריקה, כדי לרוקן את הקובץ </w:t>
       </w:r>
       <w:r>
         <w:rPr>
@@ -746,17 +716,17 @@
     </w:p>
     <w:p>
       <w:pPr>
-        <w:pStyle w:val="a3"/>
-        <w:jc w:val="left"/>
-        <w:rPr>
-          <w:sz w:val="24"/>
-          <w:szCs w:val="24"/>
-        </w:rPr>
-      </w:pPr>
-    </w:p>
-    <w:p>
-      <w:pPr>
-        <w:pStyle w:val="a3"/>
+        <w:pStyle w:val="ListParagraph"/>
+        <w:jc w:val="left"/>
+        <w:rPr>
+          <w:sz w:val="24"/>
+          <w:szCs w:val="24"/>
+        </w:rPr>
+      </w:pPr>
+    </w:p>
+    <w:p>
+      <w:pPr>
+        <w:pStyle w:val="ListParagraph"/>
         <w:numPr>
           <w:ilvl w:val="0"/>
           <w:numId w:val="1"/>
@@ -944,17 +914,17 @@
     </w:p>
     <w:p>
       <w:pPr>
-        <w:pStyle w:val="a3"/>
-        <w:rPr>
-          <w:sz w:val="24"/>
-          <w:szCs w:val="24"/>
-          <w:rtl/>
-        </w:rPr>
-      </w:pPr>
-    </w:p>
-    <w:p>
-      <w:pPr>
-        <w:pStyle w:val="a3"/>
+        <w:pStyle w:val="ListParagraph"/>
+        <w:rPr>
+          <w:sz w:val="24"/>
+          <w:szCs w:val="24"/>
+          <w:rtl/>
+        </w:rPr>
+      </w:pPr>
+    </w:p>
+    <w:p>
+      <w:pPr>
+        <w:pStyle w:val="ListParagraph"/>
         <w:numPr>
           <w:ilvl w:val="0"/>
           <w:numId w:val="1"/>
@@ -974,7 +944,6 @@
         </w:rPr>
         <w:t xml:space="preserve">מכיוון שזהו קוד הגרעין, לכן משתמשים בפונקציית הגרעין </w:t>
       </w:r>
-      <w:proofErr w:type="spellStart"/>
       <w:r>
         <w:rPr>
           <w:sz w:val="24"/>
@@ -982,7 +951,6 @@
         </w:rPr>
         <w:t>do_execve</w:t>
       </w:r>
-      <w:proofErr w:type="spellEnd"/>
       <w:r>
         <w:rPr>
           <w:rFonts w:hint="cs"/>
@@ -992,7 +960,6 @@
         </w:rPr>
         <w:t xml:space="preserve">. שימוש בפונקציית גרעין גם מוודא שהמשתמש לא חורג מההרשאות שלו (כי </w:t>
       </w:r>
-      <w:proofErr w:type="spellStart"/>
       <w:r>
         <w:rPr>
           <w:sz w:val="24"/>
@@ -1000,7 +967,6 @@
         </w:rPr>
         <w:t>execve</w:t>
       </w:r>
-      <w:proofErr w:type="spellEnd"/>
       <w:r>
         <w:rPr>
           <w:rFonts w:hint="cs"/>
@@ -1010,7 +976,6 @@
         </w:rPr>
         <w:t xml:space="preserve"> חשופה למשתמש), וגם מונע טעויות של המשתמש בקוד קריטי לגרעין (כמו הפעולה הזו, שמריצה את התהליך המרכזי </w:t>
       </w:r>
-      <w:proofErr w:type="spellStart"/>
       <w:r>
         <w:rPr>
           <w:sz w:val="24"/>
@@ -1018,7 +983,6 @@
         </w:rPr>
         <w:t>init</w:t>
       </w:r>
-      <w:proofErr w:type="spellEnd"/>
       <w:r>
         <w:rPr>
           <w:rFonts w:hint="cs"/>
@@ -1046,7 +1010,6 @@
         </w:rPr>
         <w:t xml:space="preserve">, לא קיימת הפונקציה </w:t>
       </w:r>
-      <w:proofErr w:type="spellStart"/>
       <w:r>
         <w:rPr>
           <w:sz w:val="24"/>
@@ -1054,7 +1017,6 @@
         </w:rPr>
         <w:t>execve</w:t>
       </w:r>
-      <w:proofErr w:type="spellEnd"/>
       <w:r>
         <w:rPr>
           <w:rFonts w:hint="cs"/>
@@ -1083,28 +1045,479 @@
     </w:p>
     <w:p>
       <w:pPr>
-        <w:pStyle w:val="a3"/>
-        <w:rPr>
-          <w:sz w:val="24"/>
-          <w:szCs w:val="24"/>
-          <w:rtl/>
-        </w:rPr>
-      </w:pPr>
-    </w:p>
-    <w:p>
-      <w:pPr>
-        <w:pStyle w:val="a3"/>
-        <w:jc w:val="left"/>
-        <w:rPr>
-          <w:b/>
-          <w:bCs/>
-          <w:sz w:val="40"/>
-          <w:szCs w:val="40"/>
-          <w:rtl/>
-        </w:rPr>
-      </w:pPr>
-      <w:bookmarkStart w:id="0" w:name="_GoBack"/>
-      <w:bookmarkEnd w:id="0"/>
+        <w:pStyle w:val="ListParagraph"/>
+        <w:jc w:val="left"/>
+        <w:rPr>
+          <w:sz w:val="24"/>
+          <w:szCs w:val="24"/>
+        </w:rPr>
+      </w:pPr>
+      <w:r>
+        <w:rPr>
+          <w:sz w:val="24"/>
+          <w:szCs w:val="24"/>
+          <w:rtl/>
+        </w:rPr>
+        <w:drawing>
+          <wp:anchor distT="0" distB="0" distL="114300" distR="114300" simplePos="0" relativeHeight="251658240" behindDoc="1" locked="0" layoutInCell="1" allowOverlap="1" wp14:anchorId="5FAD2FD1" wp14:editId="196D3355">
+            <wp:simplePos x="0" y="0"/>
+            <wp:positionH relativeFrom="column">
+              <wp:posOffset>746760</wp:posOffset>
+            </wp:positionH>
+            <wp:positionV relativeFrom="paragraph">
+              <wp:posOffset>184785</wp:posOffset>
+            </wp:positionV>
+            <wp:extent cx="2667000" cy="243840"/>
+            <wp:effectExtent l="0" t="0" r="0" b="3810"/>
+            <wp:wrapNone/>
+            <wp:docPr id="1" name="Picture 1"/>
+            <wp:cNvGraphicFramePr>
+              <a:graphicFrameLocks xmlns:a="http://schemas.openxmlformats.org/drawingml/2006/main" noChangeAspect="1"/>
+            </wp:cNvGraphicFramePr>
+            <a:graphic xmlns:a="http://schemas.openxmlformats.org/drawingml/2006/main">
+              <a:graphicData uri="http://schemas.openxmlformats.org/drawingml/2006/picture">
+                <pic:pic xmlns:pic="http://schemas.openxmlformats.org/drawingml/2006/picture">
+                  <pic:nvPicPr>
+                    <pic:cNvPr id="1" name=""/>
+                    <pic:cNvPicPr/>
+                  </pic:nvPicPr>
+                  <pic:blipFill>
+                    <a:blip r:embed="rId5">
+                      <a:extLst>
+                        <a:ext uri="{28A0092B-C50C-407E-A947-70E740481C1C}">
+                          <a14:useLocalDpi xmlns:a14="http://schemas.microsoft.com/office/drawing/2010/main" val="0"/>
+                        </a:ext>
+                      </a:extLst>
+                    </a:blip>
+                    <a:stretch>
+                      <a:fillRect/>
+                    </a:stretch>
+                  </pic:blipFill>
+                  <pic:spPr>
+                    <a:xfrm>
+                      <a:off x="0" y="0"/>
+                      <a:ext cx="2667000" cy="243840"/>
+                    </a:xfrm>
+                    <a:prstGeom prst="rect">
+                      <a:avLst/>
+                    </a:prstGeom>
+                  </pic:spPr>
+                </pic:pic>
+              </a:graphicData>
+            </a:graphic>
+          </wp:anchor>
+        </w:drawing>
+      </w:r>
+    </w:p>
+    <w:p>
+      <w:pPr>
+        <w:pStyle w:val="ListParagraph"/>
+        <w:numPr>
+          <w:ilvl w:val="0"/>
+          <w:numId w:val="1"/>
+        </w:numPr>
+        <w:jc w:val="left"/>
+        <w:rPr>
+          <w:rFonts w:hint="cs"/>
+          <w:sz w:val="24"/>
+          <w:szCs w:val="24"/>
+          <w:rtl/>
+        </w:rPr>
+      </w:pPr>
+      <w:r>
+        <w:rPr>
+          <w:rFonts w:hint="cs"/>
+          <w:sz w:val="24"/>
+          <w:szCs w:val="24"/>
+          <w:rtl/>
+        </w:rPr>
+        <w:t xml:space="preserve">חתימת הפונקציה: </w:t>
+      </w:r>
+    </w:p>
+    <w:p>
+      <w:pPr>
+        <w:pStyle w:val="ListParagraph"/>
+        <w:jc w:val="left"/>
+        <w:rPr>
+          <w:sz w:val="24"/>
+          <w:szCs w:val="24"/>
+          <w:rtl/>
+        </w:rPr>
+      </w:pPr>
+      <w:r>
+        <w:rPr>
+          <w:rFonts w:hint="cs"/>
+          <w:sz w:val="24"/>
+          <w:szCs w:val="24"/>
+          <w:rtl/>
+        </w:rPr>
+        <w:t xml:space="preserve">הפונקציה מקבלת </w:t>
+      </w:r>
+      <w:r>
+        <w:rPr>
+          <w:rFonts w:hint="cs"/>
+          <w:sz w:val="24"/>
+          <w:szCs w:val="24"/>
+          <w:rtl/>
+        </w:rPr>
+        <w:t xml:space="preserve">את המספר </w:t>
+      </w:r>
+      <w:r>
+        <w:rPr>
+          <w:i/>
+          <w:iCs/>
+          <w:sz w:val="24"/>
+          <w:szCs w:val="24"/>
+        </w:rPr>
+        <w:t>number</w:t>
+      </w:r>
+      <w:r>
+        <w:rPr>
+          <w:rFonts w:hint="cs"/>
+          <w:sz w:val="24"/>
+          <w:szCs w:val="24"/>
+          <w:rtl/>
+        </w:rPr>
+        <w:t xml:space="preserve"> ואת הפרמטרים הנחוצים לקריאת המערכת (מספר הארגומנטים ותפקידם משתנה לכל קריאת מערכת), ומבצעת את קריאת המערכת המשוייכת למספר </w:t>
+      </w:r>
+      <w:r>
+        <w:rPr>
+          <w:i/>
+          <w:iCs/>
+          <w:sz w:val="24"/>
+          <w:szCs w:val="24"/>
+        </w:rPr>
+        <w:t>number</w:t>
+      </w:r>
+      <w:r>
+        <w:rPr>
+          <w:rFonts w:hint="cs"/>
+          <w:sz w:val="24"/>
+          <w:szCs w:val="24"/>
+          <w:rtl/>
+        </w:rPr>
+        <w:t xml:space="preserve">. </w:t>
+      </w:r>
+    </w:p>
+    <w:p>
+      <w:pPr>
+        <w:pStyle w:val="ListParagraph"/>
+        <w:jc w:val="left"/>
+        <w:rPr>
+          <w:sz w:val="24"/>
+          <w:szCs w:val="24"/>
+          <w:rtl/>
+        </w:rPr>
+      </w:pPr>
+      <w:r>
+        <w:rPr>
+          <w:rFonts w:hint="cs"/>
+          <w:sz w:val="24"/>
+          <w:szCs w:val="24"/>
+          <w:rtl/>
+        </w:rPr>
+        <w:t xml:space="preserve">הפונקציה ממומשת בספריה </w:t>
+      </w:r>
+      <w:r>
+        <w:rPr>
+          <w:sz w:val="24"/>
+          <w:szCs w:val="24"/>
+        </w:rPr>
+        <w:t>&lt;unistd.h&gt;</w:t>
+      </w:r>
+      <w:r>
+        <w:rPr>
+          <w:rFonts w:hint="cs"/>
+          <w:sz w:val="24"/>
+          <w:szCs w:val="24"/>
+          <w:rtl/>
+        </w:rPr>
+        <w:t>.</w:t>
+      </w:r>
+    </w:p>
+    <w:p>
+      <w:pPr>
+        <w:pStyle w:val="ListParagraph"/>
+        <w:jc w:val="left"/>
+        <w:rPr>
+          <w:sz w:val="24"/>
+          <w:szCs w:val="24"/>
+        </w:rPr>
+      </w:pPr>
+    </w:p>
+    <w:p>
+      <w:pPr>
+        <w:pStyle w:val="ListParagraph"/>
+        <w:numPr>
+          <w:ilvl w:val="0"/>
+          <w:numId w:val="1"/>
+        </w:numPr>
+        <w:jc w:val="left"/>
+        <w:rPr>
+          <w:sz w:val="24"/>
+          <w:szCs w:val="24"/>
+        </w:rPr>
+      </w:pPr>
+      <w:r>
+        <w:rPr>
+          <w:sz w:val="24"/>
+          <w:szCs w:val="24"/>
+        </w:rPr>
+        <w:t>syscall(57)</w:t>
+      </w:r>
+      <w:r>
+        <w:rPr>
+          <w:rFonts w:hint="cs"/>
+          <w:sz w:val="24"/>
+          <w:szCs w:val="24"/>
+          <w:rtl/>
+        </w:rPr>
+        <w:t xml:space="preserve"> קוראת לקריאת המערכת </w:t>
+      </w:r>
+      <w:r>
+        <w:rPr>
+          <w:sz w:val="24"/>
+          <w:szCs w:val="24"/>
+        </w:rPr>
+        <w:t>fork</w:t>
+      </w:r>
+      <w:r>
+        <w:rPr>
+          <w:rFonts w:hint="cs"/>
+          <w:sz w:val="24"/>
+          <w:szCs w:val="24"/>
+          <w:rtl/>
+        </w:rPr>
+        <w:t xml:space="preserve">. המשתנה </w:t>
+      </w:r>
+      <w:r>
+        <w:rPr>
+          <w:sz w:val="24"/>
+          <w:szCs w:val="24"/>
+        </w:rPr>
+        <w:t>long r</w:t>
+      </w:r>
+      <w:r>
+        <w:rPr>
+          <w:rFonts w:hint="cs"/>
+          <w:sz w:val="24"/>
+          <w:szCs w:val="24"/>
+          <w:rtl/>
+        </w:rPr>
+        <w:t xml:space="preserve"> מקבל את ערך החזרה של קריאת המערכת</w:t>
+      </w:r>
+      <w:r>
+        <w:rPr>
+          <w:rFonts w:hint="cs"/>
+          <w:sz w:val="24"/>
+          <w:szCs w:val="24"/>
+          <w:rtl/>
+        </w:rPr>
+        <w:t xml:space="preserve">. בתהליך האב, </w:t>
+      </w:r>
+      <w:r>
+        <w:rPr>
+          <w:sz w:val="24"/>
+          <w:szCs w:val="24"/>
+        </w:rPr>
+        <w:t>r</w:t>
+      </w:r>
+      <w:r>
+        <w:rPr>
+          <w:rFonts w:hint="cs"/>
+          <w:sz w:val="24"/>
+          <w:szCs w:val="24"/>
+          <w:rtl/>
+        </w:rPr>
+        <w:t xml:space="preserve"> שומר את ה-</w:t>
+      </w:r>
+      <w:r>
+        <w:rPr>
+          <w:rFonts w:hint="cs"/>
+          <w:sz w:val="24"/>
+          <w:szCs w:val="24"/>
+        </w:rPr>
+        <w:t>PID</w:t>
+      </w:r>
+      <w:r>
+        <w:rPr>
+          <w:rFonts w:hint="cs"/>
+          <w:sz w:val="24"/>
+          <w:szCs w:val="24"/>
+          <w:rtl/>
+        </w:rPr>
+        <w:t xml:space="preserve"> של תהליך הבן, במידה והקריאה לא נכשלה. בתהליך הבן, אם הקריאה הצליחה, </w:t>
+      </w:r>
+      <w:r>
+        <w:rPr>
+          <w:sz w:val="24"/>
+          <w:szCs w:val="24"/>
+        </w:rPr>
+        <w:t>r</w:t>
+      </w:r>
+      <w:r>
+        <w:rPr>
+          <w:rFonts w:hint="cs"/>
+          <w:sz w:val="24"/>
+          <w:szCs w:val="24"/>
+          <w:rtl/>
+        </w:rPr>
+        <w:t xml:space="preserve"> שווה ל-0.</w:t>
+      </w:r>
+      <w:r>
+        <w:rPr>
+          <w:sz w:val="24"/>
+          <w:szCs w:val="24"/>
+          <w:rtl/>
+        </w:rPr>
+        <w:br/>
+      </w:r>
+      <w:r>
+        <w:rPr>
+          <w:rFonts w:hint="cs"/>
+          <w:sz w:val="24"/>
+          <w:szCs w:val="24"/>
+          <w:rtl/>
+        </w:rPr>
+        <w:t>במקרה של הצלחה, תהליך הבן ותהליך האב ימשיכו לבצע במקביל את פקודות הקוד, לכן אין סדר הדפסה ביניהם. בכל מקרה, תהליך האב ידפיס :</w:t>
+      </w:r>
+    </w:p>
+    <w:p>
+      <w:pPr>
+        <w:pStyle w:val="ListParagraph"/>
+        <w:rPr>
+          <w:sz w:val="24"/>
+          <w:szCs w:val="24"/>
+        </w:rPr>
+      </w:pPr>
+      <w:r>
+        <w:rPr>
+          <w:sz w:val="24"/>
+          <w:szCs w:val="24"/>
+        </w:rPr>
+        <w:t>sys_hello returned {child_pid}</w:t>
+      </w:r>
+    </w:p>
+    <w:p>
+      <w:pPr>
+        <w:pStyle w:val="ListParagraph"/>
+        <w:jc w:val="left"/>
+        <w:rPr>
+          <w:sz w:val="24"/>
+          <w:szCs w:val="24"/>
+          <w:rtl/>
+        </w:rPr>
+      </w:pPr>
+      <w:r>
+        <w:rPr>
+          <w:rFonts w:hint="cs"/>
+          <w:sz w:val="24"/>
+          <w:szCs w:val="24"/>
+          <w:rtl/>
+        </w:rPr>
+        <w:t>תהליך הבן ידפיס:</w:t>
+      </w:r>
+    </w:p>
+    <w:p>
+      <w:pPr>
+        <w:pStyle w:val="ListParagraph"/>
+        <w:rPr>
+          <w:sz w:val="24"/>
+          <w:szCs w:val="24"/>
+          <w:rtl/>
+        </w:rPr>
+      </w:pPr>
+      <w:r>
+        <w:rPr>
+          <w:sz w:val="24"/>
+          <w:szCs w:val="24"/>
+        </w:rPr>
+        <w:t>sys_hello returned 0</w:t>
+      </w:r>
+    </w:p>
+    <w:p>
+      <w:pPr>
+        <w:pStyle w:val="ListParagraph"/>
+        <w:jc w:val="left"/>
+        <w:rPr>
+          <w:sz w:val="24"/>
+          <w:szCs w:val="24"/>
+          <w:rtl/>
+        </w:rPr>
+      </w:pPr>
+      <w:r>
+        <w:rPr>
+          <w:rFonts w:hint="cs"/>
+          <w:sz w:val="24"/>
+          <w:szCs w:val="24"/>
+          <w:rtl/>
+        </w:rPr>
+        <w:t>ניתן להחליף את הקריאה ל-</w:t>
+      </w:r>
+      <w:r>
+        <w:rPr>
+          <w:sz w:val="24"/>
+          <w:szCs w:val="24"/>
+        </w:rPr>
+        <w:t>syscall</w:t>
+      </w:r>
+      <w:r>
+        <w:rPr>
+          <w:rFonts w:hint="cs"/>
+          <w:sz w:val="24"/>
+          <w:szCs w:val="24"/>
+          <w:rtl/>
+        </w:rPr>
+        <w:t xml:space="preserve"> בקריאה לקריאת המערכת </w:t>
+      </w:r>
+      <w:r>
+        <w:rPr>
+          <w:sz w:val="24"/>
+          <w:szCs w:val="24"/>
+        </w:rPr>
+        <w:t>fork()</w:t>
+      </w:r>
+      <w:r>
+        <w:rPr>
+          <w:rFonts w:hint="cs"/>
+          <w:sz w:val="24"/>
+          <w:szCs w:val="24"/>
+          <w:rtl/>
+        </w:rPr>
+        <w:t>, כדי לקבל קוד ברור יותר.</w:t>
+      </w:r>
+    </w:p>
+    <w:p>
+      <w:pPr>
+        <w:pStyle w:val="ListParagraph"/>
+        <w:jc w:val="left"/>
+        <w:rPr>
+          <w:rFonts w:hint="cs"/>
+          <w:sz w:val="24"/>
+          <w:szCs w:val="24"/>
+          <w:rtl/>
+        </w:rPr>
+      </w:pPr>
+    </w:p>
+    <w:p>
+      <w:pPr>
+        <w:pStyle w:val="ListParagraph"/>
+        <w:rPr>
+          <w:sz w:val="24"/>
+          <w:szCs w:val="24"/>
+        </w:rPr>
+      </w:pPr>
+    </w:p>
+    <w:p>
+      <w:pPr>
+        <w:pStyle w:val="ListParagraph"/>
+        <w:rPr>
+          <w:rFonts w:hint="cs"/>
+          <w:sz w:val="24"/>
+          <w:szCs w:val="24"/>
+          <w:rtl/>
+        </w:rPr>
+      </w:pPr>
     </w:p>
     <w:sectPr>
       <w:pgSz w:w="11906" w:h="16838"/>
@@ -1119,11 +1532,11 @@
 </file>
 
 <file path=word/numbering.xml><?xml version="1.0" encoding="utf-8"?>
-<w:numbering xmlns:wpc="http://schemas.microsoft.com/office/word/2010/wordprocessingCanvas" xmlns:mc="http://schemas.openxmlformats.org/markup-compatibility/2006" xmlns:o="urn:schemas-microsoft-com:office:office" xmlns:r="http://schemas.openxmlformats.org/officeDocument/2006/relationships" xmlns:m="http://schemas.openxmlformats.org/officeDocument/2006/math" xmlns:v="urn:schemas-microsoft-com:vml" xmlns:wp14="http://schemas.microsoft.com/office/word/2010/wordprocessingDrawing" xmlns:wp="http://schemas.openxmlformats.org/drawingml/2006/wordprocessingDrawing" xmlns:w10="urn:schemas-microsoft-com:office:word" xmlns:w="http://schemas.openxmlformats.org/wordprocessingml/2006/main" xmlns:w14="http://schemas.microsoft.com/office/word/2010/wordml" xmlns:w15="http://schemas.microsoft.com/office/word/2012/wordml" xmlns:wpg="http://schemas.microsoft.com/office/word/2010/wordprocessingGroup" xmlns:wpi="http://schemas.microsoft.com/office/word/2010/wordprocessingInk" xmlns:wne="http://schemas.microsoft.com/office/word/2006/wordml" xmlns:wps="http://schemas.microsoft.com/office/word/2010/wordprocessingShape" mc:Ignorable="w14 w15 wp14">
+<w:numbering xmlns:wpc="http://schemas.microsoft.com/office/word/2010/wordprocessingCanvas" xmlns:cx="http://schemas.microsoft.com/office/drawing/2014/chartex" xmlns:cx1="http://schemas.microsoft.com/office/drawing/2015/9/8/chartex" xmlns:cx2="http://schemas.microsoft.com/office/drawing/2015/10/21/chartex" xmlns:cx3="http://schemas.microsoft.com/office/drawing/2016/5/9/chartex" xmlns:cx4="http://schemas.microsoft.com/office/drawing/2016/5/10/chartex" xmlns:cx5="http://schemas.microsoft.com/office/drawing/2016/5/11/chartex" xmlns:cx6="http://schemas.microsoft.com/office/drawing/2016/5/12/chartex" xmlns:cx7="http://schemas.microsoft.com/office/drawing/2016/5/13/chartex" xmlns:cx8="http://schemas.microsoft.com/office/drawing/2016/5/14/chartex" xmlns:mc="http://schemas.openxmlformats.org/markup-compatibility/2006" xmlns:aink="http://schemas.microsoft.com/office/drawing/2016/ink" xmlns:am3d="http://schemas.microsoft.com/office/drawing/2017/model3d" xmlns:o="urn:schemas-microsoft-com:office:office" xmlns:oel="http://schemas.microsoft.com/office/2019/extlst" xmlns:r="http://schemas.openxmlformats.org/officeDocument/2006/relationships" xmlns:m="http://schemas.openxmlformats.org/officeDocument/2006/math" xmlns:v="urn:schemas-microsoft-com:vml" xmlns:wp14="http://schemas.microsoft.com/office/word/2010/wordprocessingDrawing" xmlns:wp="http://schemas.openxmlformats.org/drawingml/2006/wordprocessingDrawing" xmlns:w10="urn:schemas-microsoft-com:office:word" xmlns:w="http://schemas.openxmlformats.org/wordprocessingml/2006/main" xmlns:w14="http://schemas.microsoft.com/office/word/2010/wordml" xmlns:w15="http://schemas.microsoft.com/office/word/2012/wordml" xmlns:w16cex="http://schemas.microsoft.com/office/word/2018/wordml/cex" xmlns:w16cid="http://schemas.microsoft.com/office/word/2016/wordml/cid" xmlns:w16="http://schemas.microsoft.com/office/word/2018/wordml" xmlns:w16sdtdh="http://schemas.microsoft.com/office/word/2020/wordml/sdtdatahash" xmlns:w16se="http://schemas.microsoft.com/office/word/2015/wordml/symex" xmlns:wpg="http://schemas.microsoft.com/office/word/2010/wordprocessingGroup" xmlns:wpi="http://schemas.microsoft.com/office/word/2010/wordprocessingInk" xmlns:wne="http://schemas.microsoft.com/office/word/2006/wordml" xmlns:wps="http://schemas.microsoft.com/office/word/2010/wordprocessingShape" mc:Ignorable="w14 w15 w16se w16cid w16 w16cex w16sdtdh wp14">
   <w:abstractNum w:abstractNumId="0" w15:restartNumberingAfterBreak="0">
     <w:nsid w:val="57FC175C"/>
     <w:multiLevelType w:val="hybridMultilevel"/>
-    <w:tmpl w:val="F2147EE0"/>
+    <w:tmpl w:val="B0E829BA"/>
     <w:lvl w:ilvl="0" w:tplc="0409000F">
       <w:start w:val="1"/>
       <w:numFmt w:val="decimal"/>
@@ -1209,14 +1622,14 @@
       </w:pPr>
     </w:lvl>
   </w:abstractNum>
-  <w:num w:numId="1">
+  <w:num w:numId="1" w16cid:durableId="346717467">
     <w:abstractNumId w:val="0"/>
   </w:num>
 </w:numbering>
 </file>
 
 <file path=word/styles.xml><?xml version="1.0" encoding="utf-8"?>
-<w:styles xmlns:mc="http://schemas.openxmlformats.org/markup-compatibility/2006" xmlns:r="http://schemas.openxmlformats.org/officeDocument/2006/relationships" xmlns:w="http://schemas.openxmlformats.org/wordprocessingml/2006/main" xmlns:w14="http://schemas.microsoft.com/office/word/2010/wordml" xmlns:w15="http://schemas.microsoft.com/office/word/2012/wordml" mc:Ignorable="w14 w15">
+<w:styles xmlns:mc="http://schemas.openxmlformats.org/markup-compatibility/2006" xmlns:r="http://schemas.openxmlformats.org/officeDocument/2006/relationships" xmlns:w="http://schemas.openxmlformats.org/wordprocessingml/2006/main" xmlns:w14="http://schemas.microsoft.com/office/word/2010/wordml" xmlns:w15="http://schemas.microsoft.com/office/word/2012/wordml" xmlns:w16cex="http://schemas.microsoft.com/office/word/2018/wordml/cex" xmlns:w16cid="http://schemas.microsoft.com/office/word/2016/wordml/cid" xmlns:w16="http://schemas.microsoft.com/office/word/2018/wordml" xmlns:w16sdtdh="http://schemas.microsoft.com/office/word/2020/wordml/sdtdatahash" xmlns:w16se="http://schemas.microsoft.com/office/word/2015/wordml/symex" mc:Ignorable="w14 w15 w16se w16cid w16 w16cex w16sdtdh">
   <w:docDefaults>
     <w:rPrDefault>
       <w:rPr>
@@ -1232,7 +1645,7 @@
       </w:pPr>
     </w:pPrDefault>
   </w:docDefaults>
-  <w:latentStyles w:defLockedState="0" w:defUIPriority="99" w:defSemiHidden="0" w:defUnhideWhenUsed="0" w:defQFormat="0" w:count="371">
+  <w:latentStyles w:defLockedState="0" w:defUIPriority="99" w:defSemiHidden="0" w:defUnhideWhenUsed="0" w:defQFormat="0" w:count="376">
     <w:lsdException w:name="Normal" w:uiPriority="0" w:qFormat="1"/>
     <w:lsdException w:name="heading 1" w:uiPriority="9" w:qFormat="1"/>
     <w:lsdException w:name="heading 2" w:semiHidden="1" w:uiPriority="9" w:unhideWhenUsed="1" w:qFormat="1"/>
@@ -1338,7 +1751,6 @@
     <w:lsdException w:name="HTML Sample" w:semiHidden="1" w:unhideWhenUsed="1"/>
     <w:lsdException w:name="HTML Typewriter" w:semiHidden="1" w:unhideWhenUsed="1"/>
     <w:lsdException w:name="HTML Variable" w:semiHidden="1" w:unhideWhenUsed="1"/>
-    <w:lsdException w:name="Normal Table" w:semiHidden="1" w:unhideWhenUsed="1"/>
     <w:lsdException w:name="annotation subject" w:semiHidden="1" w:unhideWhenUsed="1"/>
     <w:lsdException w:name="No List" w:semiHidden="1" w:unhideWhenUsed="1"/>
     <w:lsdException w:name="Outline List 1" w:semiHidden="1" w:unhideWhenUsed="1"/>
@@ -1381,11 +1793,8 @@
     <w:lsdException w:name="Table Contemporary" w:semiHidden="1" w:unhideWhenUsed="1"/>
     <w:lsdException w:name="Table Elegant" w:semiHidden="1" w:unhideWhenUsed="1"/>
     <w:lsdException w:name="Table Professional" w:semiHidden="1" w:unhideWhenUsed="1"/>
-    <w:lsdException w:name="Table Subtle 1" w:semiHidden="1" w:unhideWhenUsed="1"/>
     <w:lsdException w:name="Table Subtle 2" w:semiHidden="1" w:unhideWhenUsed="1"/>
     <w:lsdException w:name="Table Web 1" w:semiHidden="1" w:unhideWhenUsed="1"/>
-    <w:lsdException w:name="Table Web 2" w:semiHidden="1" w:unhideWhenUsed="1"/>
-    <w:lsdException w:name="Table Web 3" w:semiHidden="1" w:unhideWhenUsed="1"/>
     <w:lsdException w:name="Balloon Text" w:semiHidden="1" w:unhideWhenUsed="1"/>
     <w:lsdException w:name="Table Grid" w:uiPriority="39"/>
     <w:lsdException w:name="Table Theme" w:semiHidden="1" w:unhideWhenUsed="1"/>
@@ -1604,8 +2013,13 @@
     <w:lsdException w:name="List Table 5 Dark Accent 6" w:uiPriority="50"/>
     <w:lsdException w:name="List Table 6 Colorful Accent 6" w:uiPriority="51"/>
     <w:lsdException w:name="List Table 7 Colorful Accent 6" w:uiPriority="52"/>
+    <w:lsdException w:name="Mention" w:semiHidden="1" w:unhideWhenUsed="1"/>
+    <w:lsdException w:name="Smart Hyperlink" w:semiHidden="1" w:unhideWhenUsed="1"/>
+    <w:lsdException w:name="Hashtag" w:semiHidden="1" w:unhideWhenUsed="1"/>
+    <w:lsdException w:name="Unresolved Mention" w:semiHidden="1" w:unhideWhenUsed="1"/>
+    <w:lsdException w:name="Smart Link" w:semiHidden="1" w:unhideWhenUsed="1"/>
   </w:latentStyles>
-  <w:style w:type="paragraph" w:default="1" w:styleId="a">
+  <w:style w:type="paragraph" w:default="1" w:styleId="Normal">
     <w:name w:val="Normal"/>
     <w:qFormat/>
     <w:rsid w:val="005853E3"/>
@@ -1618,13 +2032,13 @@
       <w:color w:val="000000"/>
     </w:rPr>
   </w:style>
-  <w:style w:type="character" w:default="1" w:styleId="a0">
+  <w:style w:type="character" w:default="1" w:styleId="DefaultParagraphFont">
     <w:name w:val="Default Paragraph Font"/>
     <w:uiPriority w:val="1"/>
     <w:semiHidden/>
     <w:unhideWhenUsed/>
   </w:style>
-  <w:style w:type="table" w:default="1" w:styleId="a1">
+  <w:style w:type="table" w:default="1" w:styleId="TableNormal">
     <w:name w:val="Normal Table"/>
     <w:uiPriority w:val="99"/>
     <w:semiHidden/>
@@ -1639,15 +2053,15 @@
       </w:tblCellMar>
     </w:tblPr>
   </w:style>
-  <w:style w:type="numbering" w:default="1" w:styleId="a2">
+  <w:style w:type="numbering" w:default="1" w:styleId="NoList">
     <w:name w:val="No List"/>
     <w:uiPriority w:val="99"/>
     <w:semiHidden/>
     <w:unhideWhenUsed/>
   </w:style>
-  <w:style w:type="paragraph" w:styleId="a3">
+  <w:style w:type="paragraph" w:styleId="ListParagraph">
     <w:name w:val="List Paragraph"/>
-    <w:basedOn w:val="a"/>
+    <w:basedOn w:val="Normal"/>
     <w:uiPriority w:val="34"/>
     <w:qFormat/>
     <w:rsid w:val="00151720"/>

</xml_diff>